<commit_message>
Introducción de memoria realizada
</commit_message>
<xml_diff>
--- a/Memoria/Documentación TFG Steven Simbaña  EEP iGroup.docx
+++ b/Memoria/Documentación TFG Steven Simbaña  EEP iGroup.docx
@@ -223,7 +223,7 @@
                                           </pic:cNvPicPr>
                                         </pic:nvPicPr>
                                         <pic:blipFill>
-                                          <a:blip r:embed="rId6"/>
+                                          <a:blip r:embed="rId7"/>
                                           <a:stretch>
                                             <a:fillRect/>
                                           </a:stretch>
@@ -386,6 +386,18 @@
                                 <w:szCs w:val="28"/>
                               </w:rPr>
                             </w:pPr>
+                            <w:r>
+                              <w:rPr>
+                                <w:rStyle w:val="Ninguno"/>
+                                <w:rFonts w:ascii="Century Gothic" w:eastAsia="Century Gothic" w:hAnsi="Century Gothic" w:cs="Century Gothic"/>
+                                <w:b/>
+                                <w:bCs/>
+                                <w:sz w:val="28"/>
+                                <w:szCs w:val="28"/>
+                              </w:rPr>
+                              <w:tab/>
+                              <w:t>Sistema de exámenes</w:t>
+                            </w:r>
                           </w:p>
                           <w:p>
                             <w:pPr>
@@ -786,7 +798,7 @@
                                     </pic:cNvPicPr>
                                   </pic:nvPicPr>
                                   <pic:blipFill>
-                                    <a:blip r:embed="rId6"/>
+                                    <a:blip r:embed="rId7"/>
                                     <a:stretch>
                                       <a:fillRect/>
                                     </a:stretch>
@@ -949,6 +961,18 @@
                           <w:szCs w:val="28"/>
                         </w:rPr>
                       </w:pPr>
+                      <w:r>
+                        <w:rPr>
+                          <w:rStyle w:val="Ninguno"/>
+                          <w:rFonts w:ascii="Century Gothic" w:eastAsia="Century Gothic" w:hAnsi="Century Gothic" w:cs="Century Gothic"/>
+                          <w:b/>
+                          <w:bCs/>
+                          <w:sz w:val="28"/>
+                          <w:szCs w:val="28"/>
+                        </w:rPr>
+                        <w:tab/>
+                        <w:t>Sistema de exámenes</w:t>
+                      </w:r>
                     </w:p>
                     <w:p>
                       <w:pPr>
@@ -1242,17 +1266,7 @@
                                 <w:sz w:val="28"/>
                                 <w:szCs w:val="28"/>
                               </w:rPr>
-                              <w:t xml:space="preserve">TITULO </w:t>
-                            </w:r>
-                            <w:r>
-                              <w:rPr>
-                                <w:rStyle w:val="Ninguno"/>
-                                <w:b/>
-                                <w:bCs/>
-                                <w:sz w:val="28"/>
-                                <w:szCs w:val="28"/>
-                              </w:rPr>
-                              <w:t>DEL TRABAJO FIN DE GRADO</w:t>
+                              <w:t>SISTEMA DE EXÁMENES</w:t>
                             </w:r>
                           </w:p>
                         </w:txbxContent>
@@ -1304,17 +1318,7 @@
                           <w:sz w:val="28"/>
                           <w:szCs w:val="28"/>
                         </w:rPr>
-                        <w:t xml:space="preserve">TITULO </w:t>
-                      </w:r>
-                      <w:r>
-                        <w:rPr>
-                          <w:rStyle w:val="Ninguno"/>
-                          <w:b/>
-                          <w:bCs/>
-                          <w:sz w:val="28"/>
-                          <w:szCs w:val="28"/>
-                        </w:rPr>
-                        <w:t>DEL TRABAJO FIN DE GRADO</w:t>
+                        <w:t>SISTEMA DE EXÁMENES</w:t>
                       </w:r>
                     </w:p>
                   </w:txbxContent>
@@ -2055,347 +2059,356 @@
       <w:pPr>
         <w:rPr>
           <w:b/>
-        </w:rPr>
-      </w:pPr>
-    </w:p>
-    <w:p>
-      <w:pPr>
-        <w:rPr>
-          <w:b/>
-        </w:rPr>
-      </w:pPr>
-    </w:p>
-    <w:p>
-      <w:pPr>
-        <w:rPr>
-          <w:b/>
-        </w:rPr>
-      </w:pPr>
-    </w:p>
-    <w:p>
-      <w:pPr>
-        <w:rPr>
-          <w:b/>
-        </w:rPr>
-      </w:pPr>
-    </w:p>
-    <w:p>
-      <w:pPr>
-        <w:rPr>
-          <w:b/>
-        </w:rPr>
-      </w:pPr>
-    </w:p>
-    <w:p>
-      <w:pPr>
-        <w:rPr>
-          <w:b/>
-        </w:rPr>
-      </w:pPr>
-    </w:p>
-    <w:p>
-      <w:pPr>
-        <w:rPr>
-          <w:b/>
-        </w:rPr>
-      </w:pPr>
-    </w:p>
-    <w:p>
-      <w:pPr>
-        <w:rPr>
-          <w:b/>
-        </w:rPr>
-      </w:pPr>
-    </w:p>
-    <w:p>
-      <w:pPr>
-        <w:rPr>
-          <w:b/>
-        </w:rPr>
-      </w:pPr>
-    </w:p>
-    <w:p>
-      <w:pPr>
-        <w:rPr>
-          <w:b/>
-        </w:rPr>
-      </w:pPr>
-    </w:p>
-    <w:p>
-      <w:pPr>
-        <w:rPr>
-          <w:b/>
-        </w:rPr>
-      </w:pPr>
-    </w:p>
-    <w:p>
-      <w:pPr>
-        <w:rPr>
-          <w:b/>
-        </w:rPr>
-      </w:pPr>
-    </w:p>
-    <w:p>
-      <w:pPr>
-        <w:rPr>
-          <w:b/>
-        </w:rPr>
-      </w:pPr>
-    </w:p>
-    <w:p>
-      <w:pPr>
-        <w:rPr>
-          <w:b/>
-        </w:rPr>
-      </w:pPr>
-    </w:p>
-    <w:p>
-      <w:pPr>
-        <w:rPr>
-          <w:b/>
-        </w:rPr>
-      </w:pPr>
-    </w:p>
-    <w:p>
-      <w:pPr>
-        <w:rPr>
-          <w:b/>
-        </w:rPr>
-      </w:pPr>
-    </w:p>
-    <w:p>
-      <w:pPr>
-        <w:rPr>
-          <w:b/>
-        </w:rPr>
-      </w:pPr>
-    </w:p>
-    <w:p>
-      <w:pPr>
-        <w:rPr>
-          <w:b/>
-        </w:rPr>
-      </w:pPr>
-    </w:p>
-    <w:p>
-      <w:pPr>
-        <w:rPr>
-          <w:b/>
-        </w:rPr>
-      </w:pPr>
-    </w:p>
-    <w:p>
-      <w:pPr>
-        <w:rPr>
-          <w:b/>
-        </w:rPr>
-      </w:pPr>
-    </w:p>
-    <w:p>
-      <w:pPr>
-        <w:rPr>
-          <w:b/>
-        </w:rPr>
-      </w:pPr>
-    </w:p>
-    <w:p>
-      <w:pPr>
-        <w:rPr>
-          <w:b/>
-        </w:rPr>
-      </w:pPr>
-    </w:p>
-    <w:p>
-      <w:pPr>
-        <w:rPr>
-          <w:b/>
-        </w:rPr>
-      </w:pPr>
-    </w:p>
-    <w:p>
-      <w:pPr>
-        <w:rPr>
-          <w:b/>
-        </w:rPr>
-      </w:pPr>
-    </w:p>
-    <w:p>
-      <w:pPr>
-        <w:rPr>
-          <w:b/>
-        </w:rPr>
-      </w:pPr>
-    </w:p>
-    <w:p>
-      <w:pPr>
-        <w:rPr>
-          <w:b/>
-        </w:rPr>
-      </w:pPr>
-    </w:p>
-    <w:p>
-      <w:pPr>
-        <w:rPr>
-          <w:b/>
-        </w:rPr>
-      </w:pPr>
-    </w:p>
-    <w:p>
-      <w:pPr>
-        <w:rPr>
-          <w:b/>
-        </w:rPr>
-      </w:pPr>
-    </w:p>
-    <w:p>
-      <w:pPr>
-        <w:rPr>
-          <w:b/>
-        </w:rPr>
-      </w:pPr>
-    </w:p>
-    <w:p>
-      <w:pPr>
-        <w:rPr>
-          <w:b/>
-        </w:rPr>
-      </w:pPr>
-    </w:p>
-    <w:p>
-      <w:pPr>
-        <w:rPr>
-          <w:b/>
-        </w:rPr>
-      </w:pPr>
-    </w:p>
-    <w:p>
-      <w:pPr>
-        <w:rPr>
-          <w:b/>
-        </w:rPr>
-      </w:pPr>
-    </w:p>
-    <w:p>
-      <w:pPr>
-        <w:rPr>
-          <w:b/>
-        </w:rPr>
-      </w:pPr>
-    </w:p>
-    <w:p>
-      <w:pPr>
-        <w:rPr>
-          <w:b/>
-        </w:rPr>
-      </w:pPr>
-    </w:p>
-    <w:p>
-      <w:pPr>
-        <w:rPr>
-          <w:b/>
-        </w:rPr>
-      </w:pPr>
-    </w:p>
-    <w:p>
-      <w:pPr>
-        <w:rPr>
-          <w:b/>
-        </w:rPr>
-      </w:pPr>
-    </w:p>
-    <w:p>
-      <w:pPr>
-        <w:rPr>
-          <w:b/>
-        </w:rPr>
-      </w:pPr>
-    </w:p>
-    <w:p>
-      <w:pPr>
-        <w:rPr>
-          <w:b/>
-        </w:rPr>
-      </w:pPr>
-    </w:p>
-    <w:p>
-      <w:pPr>
-        <w:rPr>
-          <w:b/>
-        </w:rPr>
-      </w:pPr>
-    </w:p>
-    <w:p>
-      <w:pPr>
-        <w:rPr>
-          <w:b/>
-        </w:rPr>
-      </w:pPr>
-    </w:p>
-    <w:p>
-      <w:pPr>
-        <w:rPr>
-          <w:b/>
-        </w:rPr>
-      </w:pPr>
-    </w:p>
-    <w:p>
-      <w:pPr>
-        <w:rPr>
-          <w:b/>
-        </w:rPr>
-      </w:pPr>
-    </w:p>
-    <w:p>
-      <w:pPr>
-        <w:rPr>
-          <w:b/>
-        </w:rPr>
-      </w:pPr>
-    </w:p>
-    <w:p>
-      <w:pPr>
-        <w:rPr>
-          <w:b/>
-        </w:rPr>
-      </w:pPr>
-    </w:p>
-    <w:p>
-      <w:pPr>
-        <w:rPr>
-          <w:b/>
-        </w:rPr>
-      </w:pPr>
-    </w:p>
-    <w:p>
-      <w:pPr>
-        <w:rPr>
-          <w:b/>
-        </w:rPr>
-      </w:pPr>
-    </w:p>
-    <w:p>
-      <w:pPr>
-        <w:rPr>
-          <w:b/>
-        </w:rPr>
-      </w:pPr>
-    </w:p>
-    <w:p>
-      <w:pPr>
-        <w:rPr>
-          <w:b/>
-        </w:rPr>
-      </w:pPr>
-    </w:p>
-    <w:p>
-      <w:pPr>
-        <w:rPr>
-          <w:b/>
-        </w:rPr>
-      </w:pPr>
-    </w:p>
-    <w:p>
-      <w:pPr>
+          <w:lang w:val="es-EC"/>
+        </w:rPr>
+      </w:pPr>
+    </w:p>
+    <w:p>
+      <w:pPr>
+        <w:rPr>
+          <w:b/>
+        </w:rPr>
+      </w:pPr>
+    </w:p>
+    <w:p>
+      <w:pPr>
+        <w:rPr>
+          <w:b/>
+        </w:rPr>
+      </w:pPr>
+    </w:p>
+    <w:p>
+      <w:pPr>
+        <w:rPr>
+          <w:b/>
+        </w:rPr>
+      </w:pPr>
+    </w:p>
+    <w:p>
+      <w:pPr>
+        <w:rPr>
+          <w:b/>
+        </w:rPr>
+      </w:pPr>
+    </w:p>
+    <w:p>
+      <w:pPr>
+        <w:rPr>
+          <w:b/>
+        </w:rPr>
+      </w:pPr>
+    </w:p>
+    <w:p>
+      <w:pPr>
+        <w:rPr>
+          <w:b/>
+        </w:rPr>
+      </w:pPr>
+    </w:p>
+    <w:p>
+      <w:pPr>
+        <w:rPr>
+          <w:b/>
+        </w:rPr>
+      </w:pPr>
+    </w:p>
+    <w:p>
+      <w:pPr>
+        <w:rPr>
+          <w:b/>
+        </w:rPr>
+      </w:pPr>
+    </w:p>
+    <w:p>
+      <w:pPr>
+        <w:rPr>
+          <w:b/>
+        </w:rPr>
+      </w:pPr>
+    </w:p>
+    <w:p>
+      <w:pPr>
+        <w:rPr>
+          <w:b/>
+        </w:rPr>
+      </w:pPr>
+    </w:p>
+    <w:p>
+      <w:pPr>
+        <w:rPr>
+          <w:b/>
+        </w:rPr>
+      </w:pPr>
+    </w:p>
+    <w:p>
+      <w:pPr>
+        <w:rPr>
+          <w:b/>
+        </w:rPr>
+      </w:pPr>
+    </w:p>
+    <w:p>
+      <w:pPr>
+        <w:rPr>
+          <w:b/>
+        </w:rPr>
+      </w:pPr>
+    </w:p>
+    <w:p>
+      <w:pPr>
+        <w:rPr>
+          <w:b/>
+        </w:rPr>
+      </w:pPr>
+    </w:p>
+    <w:p>
+      <w:pPr>
+        <w:rPr>
+          <w:b/>
+        </w:rPr>
+      </w:pPr>
+    </w:p>
+    <w:p>
+      <w:pPr>
+        <w:rPr>
+          <w:b/>
+        </w:rPr>
+      </w:pPr>
+    </w:p>
+    <w:p>
+      <w:pPr>
+        <w:rPr>
+          <w:b/>
+        </w:rPr>
+      </w:pPr>
+    </w:p>
+    <w:p>
+      <w:pPr>
+        <w:rPr>
+          <w:b/>
+        </w:rPr>
+      </w:pPr>
+    </w:p>
+    <w:p>
+      <w:pPr>
+        <w:rPr>
+          <w:b/>
+        </w:rPr>
+      </w:pPr>
+    </w:p>
+    <w:p>
+      <w:pPr>
+        <w:rPr>
+          <w:b/>
+        </w:rPr>
+      </w:pPr>
+    </w:p>
+    <w:p>
+      <w:pPr>
+        <w:rPr>
+          <w:b/>
+        </w:rPr>
+      </w:pPr>
+    </w:p>
+    <w:p>
+      <w:pPr>
+        <w:rPr>
+          <w:b/>
+        </w:rPr>
+      </w:pPr>
+    </w:p>
+    <w:p>
+      <w:pPr>
+        <w:rPr>
+          <w:b/>
+        </w:rPr>
+      </w:pPr>
+    </w:p>
+    <w:p>
+      <w:pPr>
+        <w:rPr>
+          <w:b/>
+        </w:rPr>
+      </w:pPr>
+    </w:p>
+    <w:p>
+      <w:pPr>
+        <w:rPr>
+          <w:b/>
+        </w:rPr>
+      </w:pPr>
+    </w:p>
+    <w:p>
+      <w:pPr>
+        <w:rPr>
+          <w:b/>
+        </w:rPr>
+      </w:pPr>
+    </w:p>
+    <w:p>
+      <w:pPr>
+        <w:rPr>
+          <w:b/>
+        </w:rPr>
+      </w:pPr>
+    </w:p>
+    <w:p>
+      <w:pPr>
+        <w:rPr>
+          <w:b/>
+        </w:rPr>
+      </w:pPr>
+    </w:p>
+    <w:p>
+      <w:pPr>
+        <w:rPr>
+          <w:b/>
+        </w:rPr>
+      </w:pPr>
+    </w:p>
+    <w:p>
+      <w:pPr>
+        <w:rPr>
+          <w:b/>
+        </w:rPr>
+      </w:pPr>
+    </w:p>
+    <w:p>
+      <w:pPr>
+        <w:rPr>
+          <w:b/>
+        </w:rPr>
+      </w:pPr>
+    </w:p>
+    <w:p>
+      <w:pPr>
+        <w:rPr>
+          <w:b/>
+        </w:rPr>
+      </w:pPr>
+    </w:p>
+    <w:p>
+      <w:pPr>
+        <w:rPr>
+          <w:b/>
+        </w:rPr>
+      </w:pPr>
+    </w:p>
+    <w:p>
+      <w:pPr>
+        <w:rPr>
+          <w:b/>
+        </w:rPr>
+      </w:pPr>
+    </w:p>
+    <w:p>
+      <w:pPr>
+        <w:rPr>
+          <w:b/>
+        </w:rPr>
+      </w:pPr>
+    </w:p>
+    <w:p>
+      <w:pPr>
+        <w:rPr>
+          <w:b/>
+        </w:rPr>
+      </w:pPr>
+    </w:p>
+    <w:p>
+      <w:pPr>
+        <w:rPr>
+          <w:b/>
+        </w:rPr>
+      </w:pPr>
+    </w:p>
+    <w:p>
+      <w:pPr>
+        <w:rPr>
+          <w:b/>
+        </w:rPr>
+      </w:pPr>
+    </w:p>
+    <w:p>
+      <w:pPr>
+        <w:rPr>
+          <w:b/>
+        </w:rPr>
+      </w:pPr>
+    </w:p>
+    <w:p>
+      <w:pPr>
+        <w:rPr>
+          <w:b/>
+        </w:rPr>
+      </w:pPr>
+    </w:p>
+    <w:p>
+      <w:pPr>
+        <w:rPr>
+          <w:b/>
+        </w:rPr>
+      </w:pPr>
+    </w:p>
+    <w:p>
+      <w:pPr>
+        <w:rPr>
+          <w:b/>
+        </w:rPr>
+      </w:pPr>
+    </w:p>
+    <w:p>
+      <w:pPr>
+        <w:rPr>
+          <w:b/>
+        </w:rPr>
+      </w:pPr>
+    </w:p>
+    <w:p>
+      <w:pPr>
+        <w:rPr>
+          <w:b/>
+        </w:rPr>
+      </w:pPr>
+    </w:p>
+    <w:p>
+      <w:pPr>
+        <w:rPr>
+          <w:b/>
+        </w:rPr>
+      </w:pPr>
+    </w:p>
+    <w:p>
+      <w:pPr>
+        <w:rPr>
+          <w:b/>
+        </w:rPr>
+      </w:pPr>
+    </w:p>
+    <w:p>
+      <w:pPr>
+        <w:rPr>
+          <w:b/>
+        </w:rPr>
+      </w:pPr>
+    </w:p>
+    <w:p>
+      <w:pPr>
+        <w:rPr>
+          <w:b/>
+        </w:rPr>
+      </w:pPr>
+    </w:p>
+    <w:p>
+      <w:pPr>
+        <w:rPr>
+          <w:b/>
+        </w:rPr>
+      </w:pPr>
+    </w:p>
+    <w:p>
+      <w:pPr>
+        <w:spacing w:line="480" w:lineRule="auto"/>
         <w:jc w:val="center"/>
         <w:rPr>
           <w:b/>
@@ -2405,370 +2418,411 @@
         <w:rPr>
           <w:b/>
         </w:rPr>
+        <w:t>Introducción:</w:t>
+      </w:r>
+    </w:p>
+    <w:p>
+      <w:pPr>
+        <w:spacing w:line="480" w:lineRule="auto"/>
+        <w:ind w:firstLine="708"/>
+        <w:rPr>
+          <w:bCs/>
+          <w:lang w:val="es-EC"/>
+        </w:rPr>
+      </w:pPr>
+      <w:r>
+        <w:rPr>
+          <w:bCs/>
+          <w:lang w:val="es-EC"/>
+        </w:rPr>
+        <w:t>En un mundo cada vez más digitalizado, la educación se ha adaptado a las tecnologías modernas para mejorar los procesos de enseñanza y aprendizaje. Una de las áreas que ha experimentado una evolución significativa es la evaluación académica, donde las plataformas en línea permiten realizar exámenes y gestionar preguntas de manera eficiente. Este Trabajo de Fin de Grado (TFG) se centra en el desarrollo de una aplicación web diseñada para servir como un portal de exámenes, ofreciendo funcionalidades como la creación y gestión de preguntas, la evaluación automática de exámenes y la generación de reportes detallados.</w:t>
+      </w:r>
+    </w:p>
+    <w:p>
+      <w:pPr>
+        <w:spacing w:line="480" w:lineRule="auto"/>
+        <w:rPr>
+          <w:b/>
+          <w:lang w:val="es-EC"/>
+        </w:rPr>
+      </w:pPr>
+      <w:r>
+        <w:rPr>
+          <w:b/>
+          <w:lang w:val="es-EC"/>
+        </w:rPr>
+        <w:t>Presentación del Tema y su Relevancia</w:t>
+      </w:r>
+    </w:p>
+    <w:p>
+      <w:pPr>
+        <w:spacing w:line="480" w:lineRule="auto"/>
+        <w:ind w:firstLine="708"/>
+        <w:rPr>
+          <w:bCs/>
+          <w:lang w:val="es-EC"/>
+        </w:rPr>
+      </w:pPr>
+      <w:r>
+        <w:rPr>
+          <w:bCs/>
+          <w:lang w:val="es-EC"/>
+        </w:rPr>
+        <w:t>La implementación de herramientas tecnológicas en el ámbito educativo ha demostrado ser crucial para enfrentar los retos actuales. El incremento en la demanda de sistemas que faciliten la evaluación remota y la necesidad de optimizar procesos tanto para docentes como para estudiantes hacen que este tema sea altamente relevante. Además, las plataformas de gestión de exámenes permiten un ahorro considerable de tiempo y recursos, así como una mayor accesibilidad y personalización en los procesos educativos. Este proyecto responde a estas necesidades al proponer una solución ágil y escalable.</w:t>
+      </w:r>
+    </w:p>
+    <w:p>
+      <w:pPr>
+        <w:spacing w:line="480" w:lineRule="auto"/>
+        <w:rPr>
+          <w:b/>
+          <w:lang w:val="es-EC"/>
+        </w:rPr>
+      </w:pPr>
+      <w:r>
+        <w:rPr>
+          <w:b/>
+          <w:lang w:val="es-EC"/>
+        </w:rPr>
+        <w:t>Objetivos del TFG</w:t>
+      </w:r>
+    </w:p>
+    <w:p>
+      <w:pPr>
+        <w:spacing w:line="480" w:lineRule="auto"/>
+        <w:ind w:firstLine="360"/>
+        <w:rPr>
+          <w:bCs/>
+          <w:lang w:val="es-EC"/>
+        </w:rPr>
+      </w:pPr>
+      <w:r>
+        <w:rPr>
+          <w:bCs/>
+          <w:lang w:val="es-EC"/>
+        </w:rPr>
+        <w:t>Los objetivos principales de este proyecto son:</w:t>
+      </w:r>
+    </w:p>
+    <w:p>
+      <w:pPr>
+        <w:numPr>
+          <w:ilvl w:val="0"/>
+          <w:numId w:val="2"/>
+        </w:numPr>
+        <w:spacing w:line="480" w:lineRule="auto"/>
+        <w:rPr>
+          <w:bCs/>
+          <w:lang w:val="es-EC"/>
+        </w:rPr>
+      </w:pPr>
+      <w:r>
+        <w:rPr>
+          <w:bCs/>
+          <w:lang w:val="es-EC"/>
+        </w:rPr>
+        <w:t>Diseñar e implementar una aplicación web funcional para la gestión de exámenes y preguntas.</w:t>
+      </w:r>
+    </w:p>
+    <w:p>
+      <w:pPr>
+        <w:numPr>
+          <w:ilvl w:val="0"/>
+          <w:numId w:val="2"/>
+        </w:numPr>
+        <w:spacing w:line="480" w:lineRule="auto"/>
+        <w:rPr>
+          <w:bCs/>
+          <w:lang w:val="es-EC"/>
+        </w:rPr>
+      </w:pPr>
+      <w:r>
+        <w:rPr>
+          <w:bCs/>
+          <w:lang w:val="es-EC"/>
+        </w:rPr>
+        <w:t>Desarrollar un sistema de evaluación automática que reduzca el trabajo manual de los docentes.</w:t>
+      </w:r>
+    </w:p>
+    <w:p>
+      <w:pPr>
+        <w:numPr>
+          <w:ilvl w:val="0"/>
+          <w:numId w:val="2"/>
+        </w:numPr>
+        <w:spacing w:line="480" w:lineRule="auto"/>
+        <w:rPr>
+          <w:bCs/>
+          <w:lang w:val="es-EC"/>
+        </w:rPr>
+      </w:pPr>
+      <w:r>
+        <w:rPr>
+          <w:bCs/>
+          <w:lang w:val="es-EC"/>
+        </w:rPr>
+        <w:t>Facilitar la creación de reportes detallados sobre el desempeño de los estudiantes.</w:t>
+      </w:r>
+    </w:p>
+    <w:p>
+      <w:pPr>
+        <w:numPr>
+          <w:ilvl w:val="0"/>
+          <w:numId w:val="2"/>
+        </w:numPr>
+        <w:spacing w:line="480" w:lineRule="auto"/>
+        <w:rPr>
+          <w:bCs/>
+          <w:lang w:val="es-EC"/>
+        </w:rPr>
+      </w:pPr>
+      <w:r>
+        <w:rPr>
+          <w:bCs/>
+          <w:lang w:val="es-EC"/>
+        </w:rPr>
         <w:lastRenderedPageBreak/>
-        <w:t>Introducción:</w:t>
-      </w:r>
-    </w:p>
-    <w:p>
-      <w:pPr>
-        <w:rPr>
-          <w:b/>
-        </w:rPr>
-      </w:pPr>
-    </w:p>
-    <w:p>
-      <w:pPr>
-        <w:rPr>
-          <w:b/>
-        </w:rPr>
-      </w:pPr>
-    </w:p>
-    <w:p>
-      <w:pPr>
-        <w:rPr>
-          <w:b/>
-        </w:rPr>
-      </w:pPr>
-    </w:p>
-    <w:p>
-      <w:pPr>
-        <w:rPr>
-          <w:b/>
-        </w:rPr>
-      </w:pPr>
-    </w:p>
-    <w:p>
-      <w:pPr>
-        <w:rPr>
-          <w:b/>
-        </w:rPr>
-      </w:pPr>
-    </w:p>
-    <w:p>
-      <w:pPr>
-        <w:rPr>
-          <w:b/>
-        </w:rPr>
-      </w:pPr>
-    </w:p>
-    <w:p>
-      <w:pPr>
-        <w:rPr>
-          <w:b/>
-        </w:rPr>
-      </w:pPr>
-    </w:p>
-    <w:p>
-      <w:pPr>
-        <w:rPr>
-          <w:b/>
-        </w:rPr>
-      </w:pPr>
-    </w:p>
-    <w:p>
-      <w:pPr>
-        <w:rPr>
-          <w:b/>
-        </w:rPr>
-      </w:pPr>
-    </w:p>
-    <w:p>
-      <w:pPr>
-        <w:rPr>
-          <w:b/>
-        </w:rPr>
-      </w:pPr>
-    </w:p>
-    <w:p>
-      <w:pPr>
-        <w:rPr>
-          <w:b/>
-        </w:rPr>
-      </w:pPr>
-    </w:p>
-    <w:p>
-      <w:pPr>
-        <w:rPr>
-          <w:b/>
-        </w:rPr>
-      </w:pPr>
-    </w:p>
-    <w:p>
-      <w:pPr>
-        <w:rPr>
-          <w:b/>
-        </w:rPr>
-      </w:pPr>
-    </w:p>
-    <w:p>
-      <w:pPr>
-        <w:rPr>
-          <w:b/>
-        </w:rPr>
-      </w:pPr>
-    </w:p>
-    <w:p>
-      <w:pPr>
-        <w:rPr>
-          <w:b/>
-        </w:rPr>
-      </w:pPr>
-    </w:p>
-    <w:p>
-      <w:pPr>
-        <w:rPr>
-          <w:b/>
-        </w:rPr>
-      </w:pPr>
-    </w:p>
-    <w:p>
-      <w:pPr>
-        <w:rPr>
-          <w:b/>
-        </w:rPr>
-      </w:pPr>
-    </w:p>
-    <w:p>
-      <w:pPr>
-        <w:rPr>
-          <w:b/>
-        </w:rPr>
-      </w:pPr>
-    </w:p>
-    <w:p>
-      <w:pPr>
-        <w:rPr>
-          <w:b/>
-        </w:rPr>
-      </w:pPr>
-    </w:p>
-    <w:p>
-      <w:pPr>
-        <w:rPr>
-          <w:b/>
-        </w:rPr>
-      </w:pPr>
-    </w:p>
-    <w:p>
-      <w:pPr>
-        <w:rPr>
-          <w:b/>
-        </w:rPr>
-      </w:pPr>
-    </w:p>
-    <w:p>
-      <w:pPr>
-        <w:rPr>
-          <w:b/>
-        </w:rPr>
-      </w:pPr>
-    </w:p>
-    <w:p>
-      <w:pPr>
-        <w:rPr>
-          <w:b/>
-        </w:rPr>
-      </w:pPr>
-    </w:p>
-    <w:p>
-      <w:pPr>
-        <w:rPr>
-          <w:b/>
-        </w:rPr>
-      </w:pPr>
-    </w:p>
-    <w:p>
-      <w:pPr>
-        <w:rPr>
-          <w:b/>
-        </w:rPr>
-      </w:pPr>
-    </w:p>
-    <w:p>
-      <w:pPr>
-        <w:rPr>
-          <w:b/>
-        </w:rPr>
-      </w:pPr>
-    </w:p>
-    <w:p>
-      <w:pPr>
-        <w:rPr>
-          <w:b/>
-        </w:rPr>
-      </w:pPr>
-    </w:p>
-    <w:p>
-      <w:pPr>
-        <w:rPr>
-          <w:b/>
-        </w:rPr>
-      </w:pPr>
-    </w:p>
-    <w:p>
-      <w:pPr>
-        <w:rPr>
-          <w:b/>
-        </w:rPr>
-      </w:pPr>
-    </w:p>
-    <w:p>
-      <w:pPr>
-        <w:rPr>
-          <w:b/>
-        </w:rPr>
-      </w:pPr>
-    </w:p>
-    <w:p>
-      <w:pPr>
-        <w:rPr>
-          <w:b/>
-        </w:rPr>
-      </w:pPr>
-    </w:p>
-    <w:p>
-      <w:pPr>
-        <w:rPr>
-          <w:b/>
-        </w:rPr>
-      </w:pPr>
-    </w:p>
-    <w:p>
-      <w:pPr>
-        <w:rPr>
-          <w:b/>
-        </w:rPr>
-      </w:pPr>
-    </w:p>
-    <w:p>
-      <w:pPr>
-        <w:rPr>
-          <w:b/>
-        </w:rPr>
-      </w:pPr>
-    </w:p>
-    <w:p>
-      <w:pPr>
-        <w:rPr>
-          <w:b/>
-        </w:rPr>
-      </w:pPr>
-    </w:p>
-    <w:p>
-      <w:pPr>
-        <w:rPr>
-          <w:b/>
-        </w:rPr>
-      </w:pPr>
-    </w:p>
-    <w:p>
-      <w:pPr>
-        <w:rPr>
-          <w:b/>
-        </w:rPr>
-      </w:pPr>
-    </w:p>
-    <w:p>
-      <w:pPr>
-        <w:rPr>
-          <w:b/>
-        </w:rPr>
-      </w:pPr>
-    </w:p>
-    <w:p>
-      <w:pPr>
-        <w:rPr>
-          <w:b/>
-        </w:rPr>
-      </w:pPr>
-    </w:p>
-    <w:p>
-      <w:pPr>
-        <w:rPr>
-          <w:b/>
-        </w:rPr>
-      </w:pPr>
-    </w:p>
-    <w:p>
-      <w:pPr>
-        <w:rPr>
-          <w:b/>
-        </w:rPr>
-      </w:pPr>
-    </w:p>
-    <w:p>
-      <w:pPr>
-        <w:rPr>
-          <w:b/>
-        </w:rPr>
-      </w:pPr>
-    </w:p>
-    <w:p>
-      <w:pPr>
-        <w:rPr>
-          <w:b/>
-        </w:rPr>
-      </w:pPr>
-    </w:p>
-    <w:p>
-      <w:pPr>
-        <w:rPr>
-          <w:b/>
-        </w:rPr>
-      </w:pPr>
-    </w:p>
-    <w:p>
-      <w:pPr>
-        <w:rPr>
-          <w:b/>
-        </w:rPr>
-      </w:pPr>
-    </w:p>
-    <w:p>
-      <w:pPr>
-        <w:rPr>
-          <w:b/>
-        </w:rPr>
-      </w:pPr>
-    </w:p>
-    <w:p>
-      <w:pPr>
-        <w:rPr>
-          <w:b/>
-        </w:rPr>
-      </w:pPr>
-    </w:p>
-    <w:p>
-      <w:pPr>
-        <w:rPr>
-          <w:b/>
-        </w:rPr>
-      </w:pPr>
-    </w:p>
-    <w:p>
-      <w:pPr>
-        <w:rPr>
-          <w:b/>
-        </w:rPr>
-      </w:pPr>
-    </w:p>
-    <w:p>
-      <w:pPr>
-        <w:rPr>
-          <w:b/>
-        </w:rPr>
-      </w:pPr>
-    </w:p>
-    <w:p>
-      <w:pPr>
-        <w:rPr>
-          <w:b/>
-        </w:rPr>
-      </w:pPr>
-      <w:r>
-        <w:rPr>
-          <w:b/>
-        </w:rPr>
+        <w:t xml:space="preserve">Aprender y aplicar tecnologías modernas para el desarrollo de aplicaciones web, como </w:t>
+      </w:r>
+      <w:proofErr w:type="spellStart"/>
+      <w:r>
+        <w:rPr>
+          <w:bCs/>
+          <w:lang w:val="es-EC"/>
+        </w:rPr>
+        <w:t>frameworks</w:t>
+      </w:r>
+      <w:proofErr w:type="spellEnd"/>
+      <w:r>
+        <w:rPr>
+          <w:bCs/>
+          <w:lang w:val="es-EC"/>
+        </w:rPr>
+        <w:t xml:space="preserve"> en Java para el </w:t>
+      </w:r>
+      <w:proofErr w:type="spellStart"/>
+      <w:r>
+        <w:rPr>
+          <w:bCs/>
+          <w:lang w:val="es-EC"/>
+        </w:rPr>
+        <w:t>backend</w:t>
+      </w:r>
+      <w:proofErr w:type="spellEnd"/>
+      <w:r>
+        <w:rPr>
+          <w:bCs/>
+          <w:lang w:val="es-EC"/>
+        </w:rPr>
+        <w:t xml:space="preserve"> y herramientas modernas de diseño de interfaz.</w:t>
+      </w:r>
+    </w:p>
+    <w:p>
+      <w:pPr>
+        <w:spacing w:line="480" w:lineRule="auto"/>
+        <w:ind w:firstLine="360"/>
+        <w:rPr>
+          <w:bCs/>
+          <w:lang w:val="es-EC"/>
+        </w:rPr>
+      </w:pPr>
+      <w:r>
+        <w:rPr>
+          <w:bCs/>
+          <w:lang w:val="es-EC"/>
+        </w:rPr>
+        <w:t>Estos objetivos no solo buscan cumplir con los requisitos académicos del TFG, sino también contribuir al desarrollo de habilidades prácticas y conocimientos aplicables en el ámbito profesional.</w:t>
+      </w:r>
+    </w:p>
+    <w:p>
+      <w:pPr>
+        <w:spacing w:line="480" w:lineRule="auto"/>
+        <w:rPr>
+          <w:b/>
+          <w:lang w:val="es-EC"/>
+        </w:rPr>
+      </w:pPr>
+      <w:r>
+        <w:rPr>
+          <w:b/>
+          <w:lang w:val="es-EC"/>
+        </w:rPr>
+        <w:t>Justificación del Proyecto</w:t>
+      </w:r>
+    </w:p>
+    <w:p>
+      <w:pPr>
+        <w:spacing w:line="480" w:lineRule="auto"/>
+        <w:ind w:firstLine="708"/>
+        <w:rPr>
+          <w:bCs/>
+          <w:lang w:val="es-EC"/>
+        </w:rPr>
+      </w:pPr>
+      <w:r>
+        <w:rPr>
+          <w:bCs/>
+          <w:lang w:val="es-EC"/>
+        </w:rPr>
+        <w:t>La relevancia de este proyecto radica en su capacidad para abordar problemas comunes en la gestión de evaluaciones académicas, como la falta de automatización y la ineficiencia en la creación y calificación de exámenes. En un contexto donde la educación a distancia y las evaluaciones remotas están ganando popularidad, contar con una herramienta accesible y eficiente puede marcar una diferencia significativa para instituciones educativas y estudiantes. Además, este proyecto busca llenar un vacío en la oferta de soluciones personalizadas y adaptables a las necesidades específicas de los usuarios.</w:t>
+      </w:r>
+    </w:p>
+    <w:p>
+      <w:pPr>
+        <w:spacing w:line="480" w:lineRule="auto"/>
+        <w:ind w:firstLine="708"/>
+        <w:rPr>
+          <w:bCs/>
+          <w:lang w:val="es-EC"/>
+        </w:rPr>
+      </w:pPr>
+      <w:r>
+        <w:rPr>
+          <w:bCs/>
+          <w:lang w:val="es-EC"/>
+        </w:rPr>
+        <w:t xml:space="preserve">Por último, este trabajo no solo ofrece una aplicación funcional, sino que también sienta las bases para futuras investigaciones y desarrollos en el campo de la tecnología educativa, contribuyendo así al avance del conocimiento y la innovación en </w:t>
+      </w:r>
+      <w:proofErr w:type="gramStart"/>
+      <w:r>
+        <w:rPr>
+          <w:bCs/>
+          <w:lang w:val="es-EC"/>
+        </w:rPr>
+        <w:t>este área</w:t>
+      </w:r>
+      <w:proofErr w:type="gramEnd"/>
+      <w:r>
+        <w:rPr>
+          <w:bCs/>
+          <w:lang w:val="es-EC"/>
+        </w:rPr>
+        <w:t>.</w:t>
+      </w:r>
+    </w:p>
+    <w:p>
+      <w:pPr>
+        <w:rPr>
+          <w:bCs/>
+        </w:rPr>
+      </w:pPr>
+    </w:p>
+    <w:p>
+      <w:pPr>
+        <w:rPr>
+          <w:bCs/>
+        </w:rPr>
+      </w:pPr>
+    </w:p>
+    <w:p>
+      <w:pPr>
+        <w:rPr>
+          <w:b/>
+        </w:rPr>
+      </w:pPr>
+    </w:p>
+    <w:p>
+      <w:pPr>
+        <w:rPr>
+          <w:b/>
+        </w:rPr>
+      </w:pPr>
+    </w:p>
+    <w:p>
+      <w:pPr>
+        <w:rPr>
+          <w:b/>
+        </w:rPr>
+      </w:pPr>
+    </w:p>
+    <w:p>
+      <w:pPr>
+        <w:rPr>
+          <w:b/>
+        </w:rPr>
+      </w:pPr>
+    </w:p>
+    <w:p>
+      <w:pPr>
+        <w:rPr>
+          <w:b/>
+        </w:rPr>
+      </w:pPr>
+    </w:p>
+    <w:p>
+      <w:pPr>
+        <w:rPr>
+          <w:b/>
+        </w:rPr>
+      </w:pPr>
+    </w:p>
+    <w:p>
+      <w:pPr>
+        <w:rPr>
+          <w:b/>
+        </w:rPr>
+      </w:pPr>
+    </w:p>
+    <w:p>
+      <w:pPr>
+        <w:rPr>
+          <w:b/>
+        </w:rPr>
+      </w:pPr>
+    </w:p>
+    <w:p>
+      <w:pPr>
+        <w:rPr>
+          <w:b/>
+        </w:rPr>
+      </w:pPr>
+    </w:p>
+    <w:p>
+      <w:pPr>
+        <w:rPr>
+          <w:b/>
+        </w:rPr>
+      </w:pPr>
+    </w:p>
+    <w:p>
+      <w:pPr>
+        <w:rPr>
+          <w:b/>
+        </w:rPr>
+      </w:pPr>
+    </w:p>
+    <w:p>
+      <w:pPr>
+        <w:rPr>
+          <w:b/>
+        </w:rPr>
+      </w:pPr>
+    </w:p>
+    <w:p>
+      <w:pPr>
+        <w:rPr>
+          <w:b/>
+        </w:rPr>
+      </w:pPr>
+    </w:p>
+    <w:p>
+      <w:pPr>
+        <w:rPr>
+          <w:b/>
+        </w:rPr>
+      </w:pPr>
+    </w:p>
+    <w:p>
+      <w:pPr>
+        <w:rPr>
+          <w:b/>
+        </w:rPr>
+      </w:pPr>
+      <w:r>
+        <w:rPr>
+          <w:b/>
+        </w:rPr>
+        <w:lastRenderedPageBreak/>
         <w:t>EEP iGroup Arturo Soria</w:t>
       </w:r>
     </w:p>
@@ -2928,8 +2982,8 @@
     <w:p/>
     <w:p/>
     <w:sectPr>
-      <w:headerReference w:type="default" r:id="rId7"/>
-      <w:footerReference w:type="default" r:id="rId8"/>
+      <w:headerReference w:type="default" r:id="rId8"/>
+      <w:footerReference w:type="default" r:id="rId9"/>
       <w:pgSz w:w="11900" w:h="16840"/>
       <w:pgMar w:top="1440" w:right="1440" w:bottom="1440" w:left="1440" w:header="708" w:footer="708" w:gutter="0"/>
       <w:cols w:space="720"/>
@@ -2995,6 +3049,243 @@
     </w:pPr>
   </w:p>
 </w:hdr>
+</file>
+
+<file path=word/numbering.xml><?xml version="1.0" encoding="utf-8"?>
+<w:numbering xmlns:wpc="http://schemas.microsoft.com/office/word/2010/wordprocessingCanvas" xmlns:cx="http://schemas.microsoft.com/office/drawing/2014/chartex" xmlns:cx1="http://schemas.microsoft.com/office/drawing/2015/9/8/chartex" xmlns:cx2="http://schemas.microsoft.com/office/drawing/2015/10/21/chartex" xmlns:cx3="http://schemas.microsoft.com/office/drawing/2016/5/9/chartex" xmlns:cx4="http://schemas.microsoft.com/office/drawing/2016/5/10/chartex" xmlns:cx5="http://schemas.microsoft.com/office/drawing/2016/5/11/chartex" xmlns:cx6="http://schemas.microsoft.com/office/drawing/2016/5/12/chartex" xmlns:cx7="http://schemas.microsoft.com/office/drawing/2016/5/13/chartex" xmlns:cx8="http://schemas.microsoft.com/office/drawing/2016/5/14/chartex" xmlns:mc="http://schemas.openxmlformats.org/markup-compatibility/2006" xmlns:aink="http://schemas.microsoft.com/office/drawing/2016/ink" xmlns:am3d="http://schemas.microsoft.com/office/drawing/2017/model3d" xmlns:o="urn:schemas-microsoft-com:office:office" xmlns:oel="http://schemas.microsoft.com/office/2019/extlst" xmlns:r="http://schemas.openxmlformats.org/officeDocument/2006/relationships" xmlns:m="http://schemas.openxmlformats.org/officeDocument/2006/math" xmlns:v="urn:schemas-microsoft-com:vml" xmlns:wp14="http://schemas.microsoft.com/office/word/2010/wordprocessingDrawing" xmlns:wp="http://schemas.openxmlformats.org/drawingml/2006/wordprocessingDrawing" xmlns:w10="urn:schemas-microsoft-com:office:word" xmlns:w="http://schemas.openxmlformats.org/wordprocessingml/2006/main" xmlns:w14="http://schemas.microsoft.com/office/word/2010/wordml" xmlns:w15="http://schemas.microsoft.com/office/word/2012/wordml" xmlns:w16cex="http://schemas.microsoft.com/office/word/2018/wordml/cex" xmlns:w16cid="http://schemas.microsoft.com/office/word/2016/wordml/cid" xmlns:w16="http://schemas.microsoft.com/office/word/2018/wordml" xmlns:w16du="http://schemas.microsoft.com/office/word/2023/wordml/word16du" xmlns:w16sdtdh="http://schemas.microsoft.com/office/word/2020/wordml/sdtdatahash" xmlns:w16sdtfl="http://schemas.microsoft.com/office/word/2024/wordml/sdtformatlock" xmlns:w16se="http://schemas.microsoft.com/office/word/2015/wordml/symex" xmlns:wpg="http://schemas.microsoft.com/office/word/2010/wordprocessingGroup" xmlns:wpi="http://schemas.microsoft.com/office/word/2010/wordprocessingInk" xmlns:wne="http://schemas.microsoft.com/office/word/2006/wordml" xmlns:wps="http://schemas.microsoft.com/office/word/2010/wordprocessingShape" mc:Ignorable="w14 w15 w16se w16cid w16 w16cex w16sdtdh w16sdtfl w16du wp14">
+  <w:abstractNum w:abstractNumId="0" w15:restartNumberingAfterBreak="0">
+    <w:nsid w:val="2F7C5FF6"/>
+    <w:multiLevelType w:val="multilevel"/>
+    <w:tmpl w:val="5F2228B2"/>
+    <w:lvl w:ilvl="0">
+      <w:start w:val="1"/>
+      <w:numFmt w:val="decimal"/>
+      <w:lvlText w:val="%1."/>
+      <w:lvlJc w:val="left"/>
+      <w:pPr>
+        <w:tabs>
+          <w:tab w:val="num" w:pos="720"/>
+        </w:tabs>
+        <w:ind w:left="720" w:hanging="360"/>
+      </w:pPr>
+    </w:lvl>
+    <w:lvl w:ilvl="1" w:tentative="1">
+      <w:start w:val="1"/>
+      <w:numFmt w:val="decimal"/>
+      <w:lvlText w:val="%2."/>
+      <w:lvlJc w:val="left"/>
+      <w:pPr>
+        <w:tabs>
+          <w:tab w:val="num" w:pos="1440"/>
+        </w:tabs>
+        <w:ind w:left="1440" w:hanging="360"/>
+      </w:pPr>
+    </w:lvl>
+    <w:lvl w:ilvl="2" w:tentative="1">
+      <w:start w:val="1"/>
+      <w:numFmt w:val="decimal"/>
+      <w:lvlText w:val="%3."/>
+      <w:lvlJc w:val="left"/>
+      <w:pPr>
+        <w:tabs>
+          <w:tab w:val="num" w:pos="2160"/>
+        </w:tabs>
+        <w:ind w:left="2160" w:hanging="360"/>
+      </w:pPr>
+    </w:lvl>
+    <w:lvl w:ilvl="3" w:tentative="1">
+      <w:start w:val="1"/>
+      <w:numFmt w:val="decimal"/>
+      <w:lvlText w:val="%4."/>
+      <w:lvlJc w:val="left"/>
+      <w:pPr>
+        <w:tabs>
+          <w:tab w:val="num" w:pos="2880"/>
+        </w:tabs>
+        <w:ind w:left="2880" w:hanging="360"/>
+      </w:pPr>
+    </w:lvl>
+    <w:lvl w:ilvl="4" w:tentative="1">
+      <w:start w:val="1"/>
+      <w:numFmt w:val="decimal"/>
+      <w:lvlText w:val="%5."/>
+      <w:lvlJc w:val="left"/>
+      <w:pPr>
+        <w:tabs>
+          <w:tab w:val="num" w:pos="3600"/>
+        </w:tabs>
+        <w:ind w:left="3600" w:hanging="360"/>
+      </w:pPr>
+    </w:lvl>
+    <w:lvl w:ilvl="5" w:tentative="1">
+      <w:start w:val="1"/>
+      <w:numFmt w:val="decimal"/>
+      <w:lvlText w:val="%6."/>
+      <w:lvlJc w:val="left"/>
+      <w:pPr>
+        <w:tabs>
+          <w:tab w:val="num" w:pos="4320"/>
+        </w:tabs>
+        <w:ind w:left="4320" w:hanging="360"/>
+      </w:pPr>
+    </w:lvl>
+    <w:lvl w:ilvl="6" w:tentative="1">
+      <w:start w:val="1"/>
+      <w:numFmt w:val="decimal"/>
+      <w:lvlText w:val="%7."/>
+      <w:lvlJc w:val="left"/>
+      <w:pPr>
+        <w:tabs>
+          <w:tab w:val="num" w:pos="5040"/>
+        </w:tabs>
+        <w:ind w:left="5040" w:hanging="360"/>
+      </w:pPr>
+    </w:lvl>
+    <w:lvl w:ilvl="7" w:tentative="1">
+      <w:start w:val="1"/>
+      <w:numFmt w:val="decimal"/>
+      <w:lvlText w:val="%8."/>
+      <w:lvlJc w:val="left"/>
+      <w:pPr>
+        <w:tabs>
+          <w:tab w:val="num" w:pos="5760"/>
+        </w:tabs>
+        <w:ind w:left="5760" w:hanging="360"/>
+      </w:pPr>
+    </w:lvl>
+    <w:lvl w:ilvl="8" w:tentative="1">
+      <w:start w:val="1"/>
+      <w:numFmt w:val="decimal"/>
+      <w:lvlText w:val="%9."/>
+      <w:lvlJc w:val="left"/>
+      <w:pPr>
+        <w:tabs>
+          <w:tab w:val="num" w:pos="6480"/>
+        </w:tabs>
+        <w:ind w:left="6480" w:hanging="360"/>
+      </w:pPr>
+    </w:lvl>
+  </w:abstractNum>
+  <w:abstractNum w:abstractNumId="1" w15:restartNumberingAfterBreak="0">
+    <w:nsid w:val="68CA5E21"/>
+    <w:multiLevelType w:val="multilevel"/>
+    <w:tmpl w:val="DC286798"/>
+    <w:lvl w:ilvl="0">
+      <w:start w:val="1"/>
+      <w:numFmt w:val="decimal"/>
+      <w:lvlText w:val="%1."/>
+      <w:lvlJc w:val="left"/>
+      <w:pPr>
+        <w:tabs>
+          <w:tab w:val="num" w:pos="720"/>
+        </w:tabs>
+        <w:ind w:left="720" w:hanging="360"/>
+      </w:pPr>
+    </w:lvl>
+    <w:lvl w:ilvl="1" w:tentative="1">
+      <w:start w:val="1"/>
+      <w:numFmt w:val="decimal"/>
+      <w:lvlText w:val="%2."/>
+      <w:lvlJc w:val="left"/>
+      <w:pPr>
+        <w:tabs>
+          <w:tab w:val="num" w:pos="1440"/>
+        </w:tabs>
+        <w:ind w:left="1440" w:hanging="360"/>
+      </w:pPr>
+    </w:lvl>
+    <w:lvl w:ilvl="2" w:tentative="1">
+      <w:start w:val="1"/>
+      <w:numFmt w:val="decimal"/>
+      <w:lvlText w:val="%3."/>
+      <w:lvlJc w:val="left"/>
+      <w:pPr>
+        <w:tabs>
+          <w:tab w:val="num" w:pos="2160"/>
+        </w:tabs>
+        <w:ind w:left="2160" w:hanging="360"/>
+      </w:pPr>
+    </w:lvl>
+    <w:lvl w:ilvl="3" w:tentative="1">
+      <w:start w:val="1"/>
+      <w:numFmt w:val="decimal"/>
+      <w:lvlText w:val="%4."/>
+      <w:lvlJc w:val="left"/>
+      <w:pPr>
+        <w:tabs>
+          <w:tab w:val="num" w:pos="2880"/>
+        </w:tabs>
+        <w:ind w:left="2880" w:hanging="360"/>
+      </w:pPr>
+    </w:lvl>
+    <w:lvl w:ilvl="4" w:tentative="1">
+      <w:start w:val="1"/>
+      <w:numFmt w:val="decimal"/>
+      <w:lvlText w:val="%5."/>
+      <w:lvlJc w:val="left"/>
+      <w:pPr>
+        <w:tabs>
+          <w:tab w:val="num" w:pos="3600"/>
+        </w:tabs>
+        <w:ind w:left="3600" w:hanging="360"/>
+      </w:pPr>
+    </w:lvl>
+    <w:lvl w:ilvl="5" w:tentative="1">
+      <w:start w:val="1"/>
+      <w:numFmt w:val="decimal"/>
+      <w:lvlText w:val="%6."/>
+      <w:lvlJc w:val="left"/>
+      <w:pPr>
+        <w:tabs>
+          <w:tab w:val="num" w:pos="4320"/>
+        </w:tabs>
+        <w:ind w:left="4320" w:hanging="360"/>
+      </w:pPr>
+    </w:lvl>
+    <w:lvl w:ilvl="6" w:tentative="1">
+      <w:start w:val="1"/>
+      <w:numFmt w:val="decimal"/>
+      <w:lvlText w:val="%7."/>
+      <w:lvlJc w:val="left"/>
+      <w:pPr>
+        <w:tabs>
+          <w:tab w:val="num" w:pos="5040"/>
+        </w:tabs>
+        <w:ind w:left="5040" w:hanging="360"/>
+      </w:pPr>
+    </w:lvl>
+    <w:lvl w:ilvl="7" w:tentative="1">
+      <w:start w:val="1"/>
+      <w:numFmt w:val="decimal"/>
+      <w:lvlText w:val="%8."/>
+      <w:lvlJc w:val="left"/>
+      <w:pPr>
+        <w:tabs>
+          <w:tab w:val="num" w:pos="5760"/>
+        </w:tabs>
+        <w:ind w:left="5760" w:hanging="360"/>
+      </w:pPr>
+    </w:lvl>
+    <w:lvl w:ilvl="8" w:tentative="1">
+      <w:start w:val="1"/>
+      <w:numFmt w:val="decimal"/>
+      <w:lvlText w:val="%9."/>
+      <w:lvlJc w:val="left"/>
+      <w:pPr>
+        <w:tabs>
+          <w:tab w:val="num" w:pos="6480"/>
+        </w:tabs>
+        <w:ind w:left="6480" w:hanging="360"/>
+      </w:pPr>
+    </w:lvl>
+  </w:abstractNum>
+  <w:num w:numId="1" w16cid:durableId="1163620514">
+    <w:abstractNumId w:val="1"/>
+  </w:num>
+  <w:num w:numId="2" w16cid:durableId="1209561616">
+    <w:abstractNumId w:val="0"/>
+  </w:num>
+</w:numbering>
 </file>
 
 <file path=word/styles.xml><?xml version="1.0" encoding="utf-8"?>

</xml_diff>